<commit_message>
Updated methodology to include clocks
</commit_message>
<xml_diff>
--- a/DSD_ECS615U_Group2_Lab3_Report_V1.docx
+++ b/DSD_ECS615U_Group2_Lab3_Report_V1.docx
@@ -99,7 +99,19 @@
     </w:p>
     <w:p>
       <w:r>
-        <w:t xml:space="preserve">In this lab we implement an XXXXXXX code using several lower level devices. We then go on to test them using a test bench file that cycles through several possible combinations of inputs. Then using the </w:t>
+        <w:t>In this lab we implement</w:t>
+      </w:r>
+      <w:r>
+        <w:t>ed</w:t>
+      </w:r>
+      <w:r>
+        <w:t xml:space="preserve"> </w:t>
+      </w:r>
+      <w:r>
+        <w:t>various devices that used n-bit registers that were design as the first task</w:t>
+      </w:r>
+      <w:r>
+        <w:t xml:space="preserve">. We then go on to test them using a test bench file that cycles through several possible combinations of inputs. Then using the </w:t>
       </w:r>
       <w:proofErr w:type="spellStart"/>
       <w:r>
@@ -152,7 +164,31 @@
         <w:rPr>
           <w:szCs w:val="32"/>
         </w:rPr>
-        <w:t xml:space="preserve"> to gain timing diagrams for our test benches to confirm that the devices were working as expected according to the derived truth table. Plan Ahead was then used to define user constraints files that map the inputs out outputs of the top level devise to the FPGM board that we would later upload the devices to. We configure the FPGM board and upload the devise (which in this lab were the ALU and shifter) using </w:t>
+        <w:t xml:space="preserve"> to gain timing diagrams for our test benches to confirm that the devices were working as expected according to the derived truth table. Plan Ahead was then used to define user constraints files that map the inputs out outputs of the top level devise to the FPGM board that we would later upload the devices to. We configure the FPGM board and upload the </w:t>
+      </w:r>
+      <w:r>
+        <w:rPr>
+          <w:szCs w:val="32"/>
+        </w:rPr>
+        <w:t xml:space="preserve">top level </w:t>
+      </w:r>
+      <w:r>
+        <w:rPr>
+          <w:szCs w:val="32"/>
+        </w:rPr>
+        <w:t>devise</w:t>
+      </w:r>
+      <w:r>
+        <w:rPr>
+          <w:szCs w:val="32"/>
+        </w:rPr>
+        <w:t>s</w:t>
+      </w:r>
+      <w:r>
+        <w:rPr>
+          <w:szCs w:val="32"/>
+        </w:rPr>
+        <w:t xml:space="preserve"> using </w:t>
       </w:r>
       <w:proofErr w:type="spellStart"/>
       <w:r>
@@ -166,7 +202,7 @@
         <w:rPr>
           <w:szCs w:val="32"/>
         </w:rPr>
-        <w:t xml:space="preserve"> tools after which the devices actual inputs and outputs where then tested.</w:t>
+        <w:t xml:space="preserve"> after which the devices actual inputs and outputs where then tested.</w:t>
       </w:r>
     </w:p>
     <w:p>
@@ -179,99 +215,140 @@
         <w:rPr>
           <w:szCs w:val="32"/>
         </w:rPr>
-        <w:t>The devices higher up in the design such as the ALU and Shifter use the functionality of the devises lower down in the design such as the Adder/</w:t>
+        <w:t xml:space="preserve">The devices higher up in the design such as the </w:t>
+      </w:r>
+      <w:r>
+        <w:t>linear feedback shift register</w:t>
+      </w:r>
+      <w:r>
+        <w:rPr>
+          <w:szCs w:val="32"/>
+        </w:rPr>
+        <w:t xml:space="preserve"> </w:t>
+      </w:r>
+      <w:r>
+        <w:rPr>
+          <w:szCs w:val="32"/>
+        </w:rPr>
+        <w:t xml:space="preserve">use the functionality of the devises lower down in the design </w:t>
+      </w:r>
+      <w:r>
+        <w:rPr>
+          <w:szCs w:val="32"/>
+        </w:rPr>
+        <w:t>mainly the D-</w:t>
       </w:r>
       <w:proofErr w:type="spellStart"/>
       <w:r>
         <w:rPr>
           <w:szCs w:val="32"/>
         </w:rPr>
-        <w:t>subtractor</w:t>
+        <w:t>flipflop</w:t>
       </w:r>
       <w:proofErr w:type="spellEnd"/>
       <w:r>
         <w:rPr>
           <w:szCs w:val="32"/>
         </w:rPr>
+        <w:t xml:space="preserve"> and n-bit Register</w:t>
+      </w:r>
+      <w:r>
+        <w:rPr>
+          <w:szCs w:val="32"/>
+        </w:rPr>
         <w:t xml:space="preserve"> to create a hierarchical design. Devices that are further down are port mapped, defining their connections within the device, into the higher level device so that it can be passed the signals necessary to carry out its function.</w:t>
+      </w:r>
+    </w:p>
+    <w:p>
+      <w:pPr>
+        <w:rPr>
+          <w:szCs w:val="32"/>
+        </w:rPr>
+      </w:pPr>
+      <w:r>
+        <w:rPr>
+          <w:szCs w:val="32"/>
+        </w:rPr>
+        <w:t xml:space="preserve">As in this lab clocks were now required for the devices </w:t>
+      </w:r>
+      <w:r>
+        <w:rPr>
+          <w:szCs w:val="32"/>
+        </w:rPr>
+        <w:t>a signal had to be supplied to the FPGA to</w:t>
+      </w:r>
+      <w:bookmarkStart w:id="0" w:name="_GoBack"/>
+      <w:bookmarkEnd w:id="0"/>
+      <w:r>
+        <w:rPr>
+          <w:szCs w:val="32"/>
+        </w:rPr>
+        <w:t xml:space="preserve"> act as the clock.  W</w:t>
+      </w:r>
+      <w:r>
+        <w:rPr>
+          <w:szCs w:val="32"/>
+        </w:rPr>
+        <w:t>e used the variable clock that is available on the FPGA board and connected</w:t>
+      </w:r>
+      <w:r>
+        <w:rPr>
+          <w:szCs w:val="32"/>
+        </w:rPr>
+        <w:t xml:space="preserve"> it</w:t>
+      </w:r>
+      <w:r>
+        <w:rPr>
+          <w:szCs w:val="32"/>
+        </w:rPr>
+        <w:t xml:space="preserve"> with wire connecting it from </w:t>
+      </w:r>
+      <w:r>
+        <w:rPr>
+          <w:szCs w:val="32"/>
+        </w:rPr>
+        <w:t>its pin to one of the board’s general IO pins.</w:t>
+      </w:r>
+      <w:r>
+        <w:rPr>
+          <w:szCs w:val="32"/>
+        </w:rPr>
+        <w:t xml:space="preserve"> </w:t>
       </w:r>
     </w:p>
     <w:p>
       <w:pPr>
         <w:pStyle w:val="Heading1"/>
         <w:rPr>
-          <w:color w:val="FF0000"/>
           <w:sz w:val="32"/>
         </w:rPr>
       </w:pPr>
-      <w:bookmarkStart w:id="0" w:name="_GoBack"/>
-      <w:r>
-        <w:rPr>
-          <w:color w:val="FF0000"/>
+      <w:r>
+        <w:rPr>
           <w:sz w:val="32"/>
         </w:rPr>
         <w:t>Simulation</w:t>
       </w:r>
       <w:r>
         <w:rPr>
-          <w:color w:val="FF0000"/>
           <w:sz w:val="32"/>
         </w:rPr>
         <w:t xml:space="preserve"> and FPGA Testing</w:t>
       </w:r>
     </w:p>
     <w:p>
-      <w:pPr>
-        <w:rPr>
-          <w:color w:val="FF0000"/>
-        </w:rPr>
-      </w:pPr>
-      <w:r>
-        <w:rPr>
-          <w:color w:val="FF0000"/>
-        </w:rPr>
+      <w:r>
         <w:t xml:space="preserve">In this section we individually run the test bench files for each device in </w:t>
       </w:r>
       <w:proofErr w:type="spellStart"/>
       <w:r>
-        <w:rPr>
-          <w:color w:val="FF0000"/>
-        </w:rPr>
         <w:t>Modelsim</w:t>
       </w:r>
       <w:proofErr w:type="spellEnd"/>
       <w:r>
-        <w:rPr>
-          <w:color w:val="FF0000"/>
-        </w:rPr>
-        <w:t xml:space="preserve"> and on the physical FPGM board to check the timing diagram as well as actual results of the I/O matches its truth table. The Truth tables list</w:t>
-      </w:r>
-      <w:r>
-        <w:rPr>
-          <w:color w:val="FF0000"/>
-        </w:rPr>
-        <w:t>s</w:t>
-      </w:r>
-      <w:r>
-        <w:rPr>
-          <w:color w:val="FF0000"/>
-        </w:rPr>
-        <w:t xml:space="preserve"> possible combinations of inputs and the relevant output</w:t>
-      </w:r>
-      <w:r>
-        <w:rPr>
-          <w:color w:val="FF0000"/>
-        </w:rPr>
-        <w:t>s</w:t>
-      </w:r>
-      <w:r>
-        <w:rPr>
-          <w:color w:val="FF0000"/>
-        </w:rPr>
-        <w:t xml:space="preserve"> which are compared to the results gained from the simulation and tests on the board. </w:t>
+        <w:t xml:space="preserve"> and on the physical FPGM board to check the timing diagram as well as actual results of the I/O matches its truth table. The Truth tables lists possible combinations of inputs and the relevant outputs which are compared to the results gained from the simulation and tests on the board. </w:t>
       </w:r>
     </w:p>
-    <w:bookmarkEnd w:id="0"/>
     <w:p/>
     <w:p/>
     <w:p/>
@@ -1059,10 +1136,7 @@
         <w:t>Analysis:</w:t>
       </w:r>
       <w:r>
-        <w:t xml:space="preserve"> </w:t>
-      </w:r>
-      <w:r>
-        <w:t>The output of the device is as expected for both the simulation and test on FPGM board.</w:t>
+        <w:t xml:space="preserve"> The output of the device is as expected for both the simulation and test on FPGM board.</w:t>
       </w:r>
     </w:p>
     <w:p>
@@ -2204,10 +2278,7 @@
         <w:t>Analysis:</w:t>
       </w:r>
       <w:r>
-        <w:t xml:space="preserve"> </w:t>
-      </w:r>
-      <w:r>
-        <w:t>The output of the device is as expected for both the simulation and test on FPGM board.</w:t>
+        <w:t xml:space="preserve"> The output of the device is as expected for both the simulation and test on FPGM board.</w:t>
       </w:r>
     </w:p>
     <w:p/>
@@ -5332,10 +5403,7 @@
         <w:t>Analysis:</w:t>
       </w:r>
       <w:r>
-        <w:t xml:space="preserve"> </w:t>
-      </w:r>
-      <w:r>
-        <w:t>The output of the device is as expected for both the simulation and test on FPGM board.</w:t>
+        <w:t xml:space="preserve"> The output of the device is as expected for both the simulation and test on FPGM board.</w:t>
       </w:r>
     </w:p>
     <w:p/>
@@ -6235,10 +6303,7 @@
         <w:t>Analysis:</w:t>
       </w:r>
       <w:r>
-        <w:t xml:space="preserve"> </w:t>
-      </w:r>
-      <w:r>
-        <w:t>The output of the device is as expected for both the simulation and test on FPGM board.</w:t>
+        <w:t xml:space="preserve"> The output of the device is as expected for both the simulation and test on FPGM board.</w:t>
       </w:r>
     </w:p>
     <w:p/>
@@ -7287,7 +7352,7 @@
           <w:rPr>
             <w:noProof/>
           </w:rPr>
-          <w:t>5</w:t>
+          <w:t>2</w:t>
         </w:r>
         <w:r>
           <w:rPr>
@@ -7766,6 +7831,7 @@
   <w:style w:type="character" w:default="1" w:styleId="DefaultParagraphFont">
     <w:name w:val="Default Paragraph Font"/>
     <w:uiPriority w:val="1"/>
+    <w:semiHidden/>
     <w:unhideWhenUsed/>
   </w:style>
   <w:style w:type="table" w:default="1" w:styleId="TableNormal">

</xml_diff>